<commit_message>
Update Documentación de proyecto.docx
Eduflow>Artículo del proyecto. Primeras ideas para elaboración del Borrador a entregar, pendiente de ajustar con los próximos avances y revisión conjunta,
</commit_message>
<xml_diff>
--- a/doc/Documentación de proyecto.docx
+++ b/doc/Documentación de proyecto.docx
@@ -2,6 +2,850 @@
 <file path=word/document.xml><?xml version="1.0" encoding="utf-8"?>
 <w:document xmlns:wpc="http://schemas.microsoft.com/office/word/2010/wordprocessingCanvas" xmlns:mc="http://schemas.openxmlformats.org/markup-compatibility/2006" xmlns:o="urn:schemas-microsoft-com:office:office" xmlns:r="http://schemas.openxmlformats.org/officeDocument/2006/relationships" xmlns:m="http://schemas.openxmlformats.org/officeDocument/2006/math" xmlns:v="urn:schemas-microsoft-com:vml" xmlns:wp14="http://schemas.microsoft.com/office/word/2010/wordprocessingDrawing" xmlns:wp="http://schemas.openxmlformats.org/drawingml/2006/wordprocessingDrawing" xmlns:w10="urn:schemas-microsoft-com:office:word" xmlns:w="http://schemas.openxmlformats.org/wordprocessingml/2006/main" xmlns:w14="http://schemas.microsoft.com/office/word/2010/wordml" xmlns:wpg="http://schemas.microsoft.com/office/word/2010/wordprocessingGroup" xmlns:wpi="http://schemas.microsoft.com/office/word/2010/wordprocessingInk" xmlns:wne="http://schemas.microsoft.com/office/word/2006/wordml" xmlns:wps="http://schemas.microsoft.com/office/word/2010/wordprocessingShape" mc:Ignorable="w14 wp14">
   <w:body>
+    <w:p>
+      <w:bookmarkStart w:id="0" w:name="_GoBack"/>
+      <w:bookmarkEnd w:id="0"/>
+    </w:p>
+    <w:p/>
+    <w:p>
+      <w:pPr>
+        <w:pStyle w:val="NormalWeb"/>
+        <w:spacing w:before="0" w:beforeAutospacing="0" w:after="0" w:afterAutospacing="0"/>
+        <w:rPr>
+          <w:rFonts w:ascii="Open Sans" w:hAnsi="Open Sans" w:cs="Open Sans"/>
+          <w:color w:val="333B45"/>
+          <w:sz w:val="27"/>
+          <w:szCs w:val="27"/>
+        </w:rPr>
+      </w:pPr>
+      <w:r>
+        <w:rPr>
+          <w:rFonts w:ascii="Open Sans" w:hAnsi="Open Sans" w:cs="Open Sans"/>
+          <w:color w:val="333B45"/>
+          <w:sz w:val="27"/>
+          <w:szCs w:val="27"/>
+        </w:rPr>
+        <w:t>[</w:t>
+      </w:r>
+      <w:proofErr w:type="spellStart"/>
+      <w:r>
+        <w:rPr>
+          <w:rFonts w:ascii="Open Sans" w:hAnsi="Open Sans" w:cs="Open Sans"/>
+          <w:color w:val="333B45"/>
+          <w:sz w:val="27"/>
+          <w:szCs w:val="27"/>
+        </w:rPr>
+        <w:t>Eduflow</w:t>
+      </w:r>
+      <w:proofErr w:type="spellEnd"/>
+      <w:r>
+        <w:rPr>
+          <w:rFonts w:ascii="Open Sans" w:hAnsi="Open Sans" w:cs="Open Sans"/>
+          <w:color w:val="333B45"/>
+          <w:sz w:val="27"/>
+          <w:szCs w:val="27"/>
+        </w:rPr>
+        <w:t>]</w:t>
+      </w:r>
+      <w:r>
+        <w:rPr>
+          <w:rFonts w:ascii="Open Sans" w:hAnsi="Open Sans" w:cs="Open Sans"/>
+          <w:color w:val="333B45"/>
+          <w:sz w:val="27"/>
+          <w:szCs w:val="27"/>
+        </w:rPr>
+        <w:t xml:space="preserve"> </w:t>
+      </w:r>
+      <w:r>
+        <w:rPr>
+          <w:rFonts w:ascii="Open Sans" w:hAnsi="Open Sans" w:cs="Open Sans"/>
+          <w:color w:val="333B45"/>
+          <w:sz w:val="27"/>
+          <w:szCs w:val="27"/>
+        </w:rPr>
+        <w:t>Para escribir el borrador os recomiendo seguir varias pautas:</w:t>
+      </w:r>
+    </w:p>
+    <w:p>
+      <w:pPr>
+        <w:numPr>
+          <w:ilvl w:val="0"/>
+          <w:numId w:val="10"/>
+        </w:numPr>
+        <w:spacing w:before="100" w:beforeAutospacing="1" w:after="100" w:afterAutospacing="1" w:line="240" w:lineRule="auto"/>
+        <w:rPr>
+          <w:rFonts w:ascii="Open Sans" w:hAnsi="Open Sans" w:cs="Open Sans"/>
+          <w:color w:val="333B45"/>
+          <w:sz w:val="27"/>
+          <w:szCs w:val="27"/>
+        </w:rPr>
+      </w:pPr>
+      <w:r>
+        <w:rPr>
+          <w:rFonts w:ascii="Open Sans" w:hAnsi="Open Sans" w:cs="Open Sans"/>
+          <w:color w:val="333B45"/>
+          <w:sz w:val="27"/>
+          <w:szCs w:val="27"/>
+        </w:rPr>
+        <w:t>Empezad conectando con el lector. Haced preguntas de implicación. Y exponed el tema en un párrafo. (</w:t>
+      </w:r>
+      <w:hyperlink r:id="rId8" w:tgtFrame="_blank" w:history="1">
+        <w:r>
+          <w:rPr>
+            <w:rStyle w:val="Hipervnculo"/>
+            <w:rFonts w:ascii="Open Sans" w:hAnsi="Open Sans" w:cs="Open Sans"/>
+            <w:sz w:val="27"/>
+            <w:szCs w:val="27"/>
+          </w:rPr>
+          <w:t>ejemplo</w:t>
+        </w:r>
+      </w:hyperlink>
+      <w:r>
+        <w:rPr>
+          <w:rFonts w:ascii="Open Sans" w:hAnsi="Open Sans" w:cs="Open Sans"/>
+          <w:color w:val="333B45"/>
+          <w:sz w:val="27"/>
+          <w:szCs w:val="27"/>
+        </w:rPr>
+        <w:t>)</w:t>
+      </w:r>
+    </w:p>
+    <w:p>
+      <w:pPr>
+        <w:spacing w:before="100" w:beforeAutospacing="1" w:after="100" w:afterAutospacing="1" w:line="240" w:lineRule="auto"/>
+        <w:ind w:left="720"/>
+        <w:rPr>
+          <w:rFonts w:ascii="Open Sans" w:hAnsi="Open Sans" w:cs="Open Sans"/>
+          <w:color w:val="333B45"/>
+          <w:sz w:val="27"/>
+          <w:szCs w:val="27"/>
+        </w:rPr>
+      </w:pPr>
+      <w:r>
+        <w:t>Debes salir de un país en el que s</w:t>
+      </w:r>
+      <w:r>
+        <w:t>ufres por tu integridad</w:t>
+      </w:r>
+      <w:r>
+        <w:t xml:space="preserve">. Llegas a España, y del modo que sea, acabas sabiendo de que puedes solicitar protección internacional. Ni siquiera hablas el idioma del país de destino… ¿Dónde puedes dirigirte? ¿Cuáles son los primeros trámites a realizar para regularizar tu situación? </w:t>
+      </w:r>
+    </w:p>
+    <w:p>
+      <w:pPr>
+        <w:numPr>
+          <w:ilvl w:val="0"/>
+          <w:numId w:val="10"/>
+        </w:numPr>
+        <w:spacing w:before="100" w:beforeAutospacing="1" w:after="100" w:afterAutospacing="1" w:line="240" w:lineRule="auto"/>
+        <w:rPr>
+          <w:rFonts w:ascii="Open Sans" w:hAnsi="Open Sans" w:cs="Open Sans"/>
+          <w:color w:val="333B45"/>
+          <w:sz w:val="27"/>
+          <w:szCs w:val="27"/>
+        </w:rPr>
+      </w:pPr>
+      <w:r>
+        <w:rPr>
+          <w:rFonts w:ascii="Open Sans" w:hAnsi="Open Sans" w:cs="Open Sans"/>
+          <w:color w:val="333B45"/>
+          <w:sz w:val="27"/>
+          <w:szCs w:val="27"/>
+        </w:rPr>
+        <w:t>Presentad brevemente quienes sois y por qué os motiva este proyecto.</w:t>
+      </w:r>
+    </w:p>
+    <w:p>
+      <w:pPr>
+        <w:pStyle w:val="Prrafodelista"/>
+      </w:pPr>
+      <w:r>
+        <w:t>Equipo:</w:t>
+      </w:r>
+    </w:p>
+    <w:p>
+      <w:pPr>
+        <w:pStyle w:val="Prrafodelista"/>
+        <w:rPr>
+          <w:color w:val="FF0000"/>
+        </w:rPr>
+      </w:pPr>
+      <w:r>
+        <w:rPr>
+          <w:color w:val="FF0000"/>
+        </w:rPr>
+        <w:t>***Aquí propondría que cada uno ponga su presentación (en el caso de S he puesto la información LinkedIn y he ajustado un poco, pendiente de revisar la información por parte de todos y uniformizar</w:t>
+      </w:r>
+      <w:proofErr w:type="gramStart"/>
+      <w:r>
+        <w:rPr>
+          <w:color w:val="FF0000"/>
+        </w:rPr>
+        <w:t>)*</w:t>
+      </w:r>
+      <w:proofErr w:type="gramEnd"/>
+      <w:r>
+        <w:rPr>
+          <w:color w:val="FF0000"/>
+        </w:rPr>
+        <w:t>**</w:t>
+      </w:r>
+    </w:p>
+    <w:p>
+      <w:pPr>
+        <w:pStyle w:val="Prrafodelista"/>
+      </w:pPr>
+    </w:p>
+    <w:p>
+      <w:pPr>
+        <w:pStyle w:val="Prrafodelista"/>
+      </w:pPr>
+      <w:proofErr w:type="spellStart"/>
+      <w:r>
+        <w:t>Ivy</w:t>
+      </w:r>
+      <w:proofErr w:type="spellEnd"/>
+      <w:r>
+        <w:t>:</w:t>
+      </w:r>
+      <w:r>
+        <w:t xml:space="preserve"> </w:t>
+      </w:r>
+    </w:p>
+    <w:p>
+      <w:pPr>
+        <w:pStyle w:val="Prrafodelista"/>
+      </w:pPr>
+      <w:r>
+        <w:t>Antonio</w:t>
+      </w:r>
+      <w:r>
+        <w:t>:</w:t>
+      </w:r>
+    </w:p>
+    <w:p>
+      <w:pPr>
+        <w:pStyle w:val="Prrafodelista"/>
+      </w:pPr>
+      <w:r>
+        <w:t>Josué</w:t>
+      </w:r>
+      <w:r>
+        <w:t>:</w:t>
+      </w:r>
+    </w:p>
+    <w:p>
+      <w:pPr>
+        <w:pStyle w:val="Prrafodelista"/>
+      </w:pPr>
+      <w:r>
+        <w:t xml:space="preserve">Sílvia: </w:t>
+      </w:r>
+      <w:r>
+        <w:rPr>
+          <w:rFonts w:ascii="Segoe UI" w:hAnsi="Segoe UI" w:cs="Segoe UI"/>
+          <w:sz w:val="21"/>
+          <w:szCs w:val="21"/>
+          <w:shd w:val="clear" w:color="auto" w:fill="FFFFFF"/>
+        </w:rPr>
+        <w:t>Partiendo de una base en Metodología de la Investigación y Psicología, me encuentro en formación en las áreas de Inteligencia Artificial y acompañamiento a Desarrollo de habilidades</w:t>
+      </w:r>
+      <w:r>
+        <w:rPr>
+          <w:rFonts w:ascii="Segoe UI" w:hAnsi="Segoe UI" w:cs="Segoe UI"/>
+          <w:sz w:val="21"/>
+          <w:szCs w:val="21"/>
+          <w:shd w:val="clear" w:color="auto" w:fill="FFFFFF"/>
+        </w:rPr>
+        <w:t>.</w:t>
+      </w:r>
+      <w:r>
+        <w:rPr>
+          <w:rFonts w:ascii="Segoe UI" w:hAnsi="Segoe UI" w:cs="Segoe UI"/>
+          <w:sz w:val="21"/>
+          <w:szCs w:val="21"/>
+          <w:shd w:val="clear" w:color="auto" w:fill="FFFFFF"/>
+        </w:rPr>
+        <w:t xml:space="preserve"> </w:t>
+      </w:r>
+      <w:r>
+        <w:rPr>
+          <w:rFonts w:ascii="Segoe UI" w:hAnsi="Segoe UI" w:cs="Segoe UI"/>
+          <w:sz w:val="21"/>
+          <w:szCs w:val="21"/>
+          <w:shd w:val="clear" w:color="auto" w:fill="FFFFFF"/>
+        </w:rPr>
+        <w:t xml:space="preserve">Entiendo la programación y la inteligencia artificial como un lenguaje de comunicación, que nos da la posibilidad de interaccionar con la tecnología. </w:t>
+      </w:r>
+      <w:r>
+        <w:rPr>
+          <w:rFonts w:ascii="Segoe UI" w:hAnsi="Segoe UI" w:cs="Segoe UI"/>
+          <w:sz w:val="21"/>
+          <w:szCs w:val="21"/>
+          <w:shd w:val="clear" w:color="auto" w:fill="FFFFFF"/>
+        </w:rPr>
+        <w:t>Con interés</w:t>
+      </w:r>
+      <w:r>
+        <w:rPr>
+          <w:rFonts w:ascii="Segoe UI" w:hAnsi="Segoe UI" w:cs="Segoe UI"/>
+          <w:sz w:val="21"/>
+          <w:szCs w:val="21"/>
+          <w:shd w:val="clear" w:color="auto" w:fill="FFFFFF"/>
+        </w:rPr>
+        <w:t xml:space="preserve"> en las áreas de desarrollo de personas y data</w:t>
+      </w:r>
+      <w:r>
+        <w:rPr>
+          <w:rFonts w:ascii="Segoe UI" w:hAnsi="Segoe UI" w:cs="Segoe UI"/>
+          <w:sz w:val="21"/>
+          <w:szCs w:val="21"/>
+          <w:shd w:val="clear" w:color="auto" w:fill="FFFFFF"/>
+        </w:rPr>
+        <w:t xml:space="preserve">, </w:t>
+      </w:r>
+      <w:r>
+        <w:rPr>
+          <w:rFonts w:ascii="Segoe UI" w:hAnsi="Segoe UI" w:cs="Segoe UI"/>
+          <w:sz w:val="21"/>
+          <w:szCs w:val="21"/>
+          <w:shd w:val="clear" w:color="auto" w:fill="FFFFFF"/>
+        </w:rPr>
+        <w:t>busco</w:t>
+      </w:r>
+      <w:r>
+        <w:rPr>
+          <w:rFonts w:ascii="Segoe UI" w:hAnsi="Segoe UI" w:cs="Segoe UI"/>
+          <w:sz w:val="21"/>
+          <w:szCs w:val="21"/>
+          <w:shd w:val="clear" w:color="auto" w:fill="FFFFFF"/>
+        </w:rPr>
+        <w:t xml:space="preserve"> aprender mientras aportamos </w:t>
+      </w:r>
+      <w:r>
+        <w:rPr>
+          <w:rFonts w:ascii="Segoe UI" w:hAnsi="Segoe UI" w:cs="Segoe UI"/>
+          <w:sz w:val="21"/>
+          <w:szCs w:val="21"/>
+          <w:shd w:val="clear" w:color="auto" w:fill="FFFFFF"/>
+        </w:rPr>
+        <w:t>valor participando en</w:t>
+      </w:r>
+      <w:r>
+        <w:rPr>
+          <w:rFonts w:ascii="Segoe UI" w:hAnsi="Segoe UI" w:cs="Segoe UI"/>
+          <w:sz w:val="21"/>
+          <w:szCs w:val="21"/>
+          <w:shd w:val="clear" w:color="auto" w:fill="FFFFFF"/>
+        </w:rPr>
+        <w:t xml:space="preserve"> proyectos con impacto social</w:t>
+      </w:r>
+      <w:r>
+        <w:rPr>
+          <w:rFonts w:ascii="Segoe UI" w:hAnsi="Segoe UI" w:cs="Segoe UI"/>
+          <w:sz w:val="21"/>
+          <w:szCs w:val="21"/>
+          <w:shd w:val="clear" w:color="auto" w:fill="FFFFFF"/>
+        </w:rPr>
+        <w:t>.</w:t>
+      </w:r>
+    </w:p>
+    <w:p>
+      <w:pPr>
+        <w:pStyle w:val="Prrafodelista"/>
+      </w:pPr>
+    </w:p>
+    <w:p>
+      <w:pPr>
+        <w:pStyle w:val="Prrafodelista"/>
+      </w:pPr>
+      <w:r>
+        <w:t xml:space="preserve">Nuestro </w:t>
+      </w:r>
+      <w:r>
+        <w:t xml:space="preserve">objetivo es poder proveer de información al colectivo de refugiados, de forma que las consultas generales puedan resolverse a través de un </w:t>
+      </w:r>
+      <w:proofErr w:type="spellStart"/>
+      <w:r>
+        <w:t>chatbot</w:t>
+      </w:r>
+      <w:proofErr w:type="spellEnd"/>
+      <w:r>
+        <w:t xml:space="preserve"> capaz de encontrar las respuestas disponibles en web</w:t>
+      </w:r>
+      <w:r>
+        <w:t>, compatible en diferentes idiomas</w:t>
+      </w:r>
+      <w:r>
+        <w:t>. Y de este modo, reservar los recursos disponibles (generalmente voluntariado)</w:t>
+      </w:r>
+      <w:r>
+        <w:t xml:space="preserve"> </w:t>
+      </w:r>
+      <w:r>
+        <w:t xml:space="preserve">a tareas o casos </w:t>
+      </w:r>
+      <w:r>
+        <w:t xml:space="preserve">que requieran una revisión </w:t>
+      </w:r>
+      <w:r>
+        <w:t>más específic</w:t>
+      </w:r>
+      <w:r>
+        <w:t>a.</w:t>
+      </w:r>
+    </w:p>
+    <w:p>
+      <w:pPr>
+        <w:pStyle w:val="Prrafodelista"/>
+      </w:pPr>
+    </w:p>
+    <w:p>
+      <w:pPr>
+        <w:pStyle w:val="Prrafodelista"/>
+      </w:pPr>
+      <w:r>
+        <w:t xml:space="preserve">Pretendemos contribuir a una mejor destinación de los recursos disponibles para poder brindar </w:t>
+      </w:r>
+      <w:r>
+        <w:t>un servicio más especializado en los casos que se requiera</w:t>
+      </w:r>
+      <w:r>
+        <w:t>.</w:t>
+      </w:r>
+    </w:p>
+    <w:p>
+      <w:pPr>
+        <w:spacing w:before="100" w:beforeAutospacing="1" w:after="100" w:afterAutospacing="1" w:line="240" w:lineRule="auto"/>
+        <w:ind w:left="720"/>
+        <w:rPr>
+          <w:rFonts w:ascii="Open Sans" w:hAnsi="Open Sans" w:cs="Open Sans"/>
+          <w:color w:val="333B45"/>
+          <w:sz w:val="27"/>
+          <w:szCs w:val="27"/>
+        </w:rPr>
+      </w:pPr>
+    </w:p>
+    <w:p>
+      <w:pPr>
+        <w:numPr>
+          <w:ilvl w:val="0"/>
+          <w:numId w:val="10"/>
+        </w:numPr>
+        <w:spacing w:before="100" w:beforeAutospacing="1" w:after="100" w:afterAutospacing="1" w:line="240" w:lineRule="auto"/>
+        <w:rPr>
+          <w:rFonts w:ascii="Open Sans" w:hAnsi="Open Sans" w:cs="Open Sans"/>
+          <w:color w:val="333B45"/>
+          <w:sz w:val="27"/>
+          <w:szCs w:val="27"/>
+        </w:rPr>
+      </w:pPr>
+      <w:r>
+        <w:rPr>
+          <w:rFonts w:ascii="Open Sans" w:hAnsi="Open Sans" w:cs="Open Sans"/>
+          <w:color w:val="333B45"/>
+          <w:sz w:val="27"/>
+          <w:szCs w:val="27"/>
+        </w:rPr>
+        <w:t xml:space="preserve">Enlazar lo anterior con la técnica a través de una historia. Puede ser vuestra misma historia desde que entráis en AI </w:t>
+      </w:r>
+      <w:proofErr w:type="spellStart"/>
+      <w:r>
+        <w:rPr>
+          <w:rFonts w:ascii="Open Sans" w:hAnsi="Open Sans" w:cs="Open Sans"/>
+          <w:color w:val="333B45"/>
+          <w:sz w:val="27"/>
+          <w:szCs w:val="27"/>
+        </w:rPr>
+        <w:t>Saturdays</w:t>
+      </w:r>
+      <w:proofErr w:type="spellEnd"/>
+      <w:r>
+        <w:rPr>
+          <w:rFonts w:ascii="Open Sans" w:hAnsi="Open Sans" w:cs="Open Sans"/>
+          <w:color w:val="333B45"/>
+          <w:sz w:val="27"/>
+          <w:szCs w:val="27"/>
+        </w:rPr>
+        <w:t>, algo personal o cualquier otro ejemplo.</w:t>
+      </w:r>
+    </w:p>
+    <w:p>
+      <w:pPr>
+        <w:spacing w:before="100" w:beforeAutospacing="1" w:after="100" w:afterAutospacing="1" w:line="240" w:lineRule="auto"/>
+        <w:ind w:left="720"/>
+      </w:pPr>
+      <w:r>
+        <w:lastRenderedPageBreak/>
+        <w:t>Hoy en día tenemos a disposición terminales móviles, desde los cuales tenemos acceso a todo tipo de información y aplicaciones. No obstante, en ocasiones sucede que cuando buscamos información sobre un tema en específico, no sabemos exactamente cuáles son las fuentes fiables; y cuando pensamos en dirigirnos a la página oficial del país, nos perdemos por los menús y no sabemos ni por dónde empezar a buscar… ¿te imaginas sumarle una situación de estrés como la que puede ser el encontrarte en un sitio lejos de la que fue tu vida, y no tener la más remota idea de por dónde empezar para empezar esta nueva etapa, que en muchas ocasiones habrá sido forzada..? O ni siquiera hablar el mismo idioma…</w:t>
+      </w:r>
+    </w:p>
+    <w:p>
+      <w:pPr>
+        <w:spacing w:before="100" w:beforeAutospacing="1" w:after="100" w:afterAutospacing="1" w:line="240" w:lineRule="auto"/>
+        <w:ind w:left="720"/>
+      </w:pPr>
+      <w:r>
+        <w:t xml:space="preserve">Siendo un equipo interdisciplinar en ciencias de la salud, desarrollo de aplicaciones y </w:t>
+      </w:r>
+      <w:r>
+        <w:t xml:space="preserve">XXX, y habiéndonos encontrado en esta comunidad que es Saturdays.AI, nos </w:t>
+      </w:r>
+      <w:proofErr w:type="spellStart"/>
+      <w:r>
+        <w:t>diponemos</w:t>
+      </w:r>
+      <w:proofErr w:type="spellEnd"/>
+      <w:r>
+        <w:t xml:space="preserve"> a preparar un </w:t>
+      </w:r>
+      <w:proofErr w:type="spellStart"/>
+      <w:r>
+        <w:t>chatbot</w:t>
+      </w:r>
+      <w:proofErr w:type="spellEnd"/>
+      <w:r>
+        <w:t xml:space="preserve"> que permita resolver las primeras consultas que pueda tener una persona que llega a España y que prevea solicitar la condición de refugiado. </w:t>
+      </w:r>
+    </w:p>
+    <w:p>
+      <w:pPr>
+        <w:spacing w:before="100" w:beforeAutospacing="1" w:after="100" w:afterAutospacing="1" w:line="240" w:lineRule="auto"/>
+        <w:ind w:left="720"/>
+      </w:pPr>
+      <w:r>
+        <w:t>***Revisar ejercicio motivacional curso introductorio Saturdays.AI</w:t>
+      </w:r>
+    </w:p>
+    <w:p>
+      <w:pPr>
+        <w:numPr>
+          <w:ilvl w:val="0"/>
+          <w:numId w:val="10"/>
+        </w:numPr>
+        <w:spacing w:before="100" w:beforeAutospacing="1" w:after="100" w:afterAutospacing="1" w:line="240" w:lineRule="auto"/>
+        <w:rPr>
+          <w:rFonts w:ascii="Open Sans" w:hAnsi="Open Sans" w:cs="Open Sans"/>
+          <w:color w:val="333B45"/>
+          <w:sz w:val="27"/>
+          <w:szCs w:val="27"/>
+        </w:rPr>
+      </w:pPr>
+      <w:r>
+        <w:rPr>
+          <w:rFonts w:ascii="Open Sans" w:hAnsi="Open Sans" w:cs="Open Sans"/>
+          <w:color w:val="333B45"/>
+          <w:sz w:val="27"/>
+          <w:szCs w:val="27"/>
+        </w:rPr>
+        <w:t xml:space="preserve">Explicad de forma ordenada como resolvéis el problema: tipo de problema, datos, exploración, </w:t>
+      </w:r>
+      <w:proofErr w:type="spellStart"/>
+      <w:r>
+        <w:rPr>
+          <w:rFonts w:ascii="Open Sans" w:hAnsi="Open Sans" w:cs="Open Sans"/>
+          <w:color w:val="333B45"/>
+          <w:sz w:val="27"/>
+          <w:szCs w:val="27"/>
+        </w:rPr>
+        <w:t>insights</w:t>
+      </w:r>
+      <w:proofErr w:type="spellEnd"/>
+      <w:r>
+        <w:rPr>
+          <w:rFonts w:ascii="Open Sans" w:hAnsi="Open Sans" w:cs="Open Sans"/>
+          <w:color w:val="333B45"/>
+          <w:sz w:val="27"/>
+          <w:szCs w:val="27"/>
+        </w:rPr>
+        <w:t>, modelo, etc... Lo que habéis aprendido.</w:t>
+      </w:r>
+    </w:p>
+    <w:p>
+      <w:pPr>
+        <w:spacing w:before="100" w:beforeAutospacing="1" w:after="100" w:afterAutospacing="1" w:line="240" w:lineRule="auto"/>
+        <w:ind w:left="720"/>
+      </w:pPr>
+      <w:r>
+        <w:t xml:space="preserve">Nos planteamos presentar un </w:t>
+      </w:r>
+      <w:proofErr w:type="spellStart"/>
+      <w:r>
+        <w:t>chatbot</w:t>
+      </w:r>
+      <w:proofErr w:type="spellEnd"/>
+      <w:r>
+        <w:t xml:space="preserve"> (un chat interactivo) donde la persona que se encuentre en esta situación, pueda plantear consultas y este chat pueda proveer información relacionada, a la vez proporcionando la fuente.</w:t>
+      </w:r>
+    </w:p>
+    <w:p>
+      <w:pPr>
+        <w:spacing w:before="100" w:beforeAutospacing="1" w:after="100" w:afterAutospacing="1" w:line="240" w:lineRule="auto"/>
+        <w:ind w:left="720"/>
+      </w:pPr>
+      <w:r>
+        <w:t xml:space="preserve">Para ello, </w:t>
+      </w:r>
+      <w:r>
+        <w:t xml:space="preserve">vimos que existen plataformas que recogen diferentes modelos </w:t>
+      </w:r>
+      <w:proofErr w:type="spellStart"/>
+      <w:r>
+        <w:t>preentrenados</w:t>
+      </w:r>
+      <w:proofErr w:type="spellEnd"/>
+      <w:r>
+        <w:t xml:space="preserve"> en NLP (Natural </w:t>
+      </w:r>
+      <w:proofErr w:type="spellStart"/>
+      <w:r>
+        <w:t>Language</w:t>
+      </w:r>
+      <w:proofErr w:type="spellEnd"/>
+      <w:r>
+        <w:t xml:space="preserve"> </w:t>
+      </w:r>
+      <w:proofErr w:type="spellStart"/>
+      <w:r>
+        <w:t>Processing</w:t>
+      </w:r>
+      <w:proofErr w:type="spellEnd"/>
+      <w:r>
+        <w:t>).</w:t>
+      </w:r>
+    </w:p>
+    <w:p>
+      <w:pPr>
+        <w:pStyle w:val="Prrafodelista"/>
+        <w:numPr>
+          <w:ilvl w:val="0"/>
+          <w:numId w:val="11"/>
+        </w:numPr>
+        <w:spacing w:before="100" w:beforeAutospacing="1" w:after="100" w:afterAutospacing="1" w:line="240" w:lineRule="auto"/>
+      </w:pPr>
+      <w:proofErr w:type="spellStart"/>
+      <w:r>
+        <w:t>HuggingFace</w:t>
+      </w:r>
+      <w:proofErr w:type="spellEnd"/>
+      <w:r>
+        <w:t>.</w:t>
+      </w:r>
+    </w:p>
+    <w:p>
+      <w:pPr>
+        <w:pStyle w:val="Prrafodelista"/>
+        <w:numPr>
+          <w:ilvl w:val="0"/>
+          <w:numId w:val="11"/>
+        </w:numPr>
+        <w:spacing w:before="100" w:beforeAutospacing="1" w:after="100" w:afterAutospacing="1" w:line="240" w:lineRule="auto"/>
+      </w:pPr>
+      <w:r>
+        <w:t>Rasa.</w:t>
+      </w:r>
+    </w:p>
+    <w:p>
+      <w:pPr>
+        <w:spacing w:before="100" w:beforeAutospacing="1" w:after="100" w:afterAutospacing="1" w:line="240" w:lineRule="auto"/>
+        <w:ind w:firstLine="720"/>
+      </w:pPr>
+      <w:r>
+        <w:t xml:space="preserve">La documentación de proyecto está disponible en </w:t>
+      </w:r>
+      <w:proofErr w:type="spellStart"/>
+      <w:r>
+        <w:t>github</w:t>
+      </w:r>
+      <w:proofErr w:type="spellEnd"/>
+      <w:proofErr w:type="gramStart"/>
+      <w:r>
+        <w:t>:*</w:t>
+      </w:r>
+      <w:proofErr w:type="gramEnd"/>
+      <w:r>
+        <w:t>**</w:t>
+      </w:r>
+    </w:p>
+    <w:p>
+      <w:pPr>
+        <w:spacing w:before="100" w:beforeAutospacing="1" w:after="100" w:afterAutospacing="1" w:line="240" w:lineRule="auto"/>
+        <w:ind w:firstLine="720"/>
+      </w:pPr>
+      <w:r>
+        <w:t xml:space="preserve">Robot </w:t>
+      </w:r>
+      <w:proofErr w:type="spellStart"/>
+      <w:r>
+        <w:t>OpenAI</w:t>
+      </w:r>
+      <w:proofErr w:type="spellEnd"/>
+    </w:p>
+    <w:p>
+      <w:pPr>
+        <w:numPr>
+          <w:ilvl w:val="0"/>
+          <w:numId w:val="10"/>
+        </w:numPr>
+        <w:spacing w:before="100" w:beforeAutospacing="1" w:after="100" w:afterAutospacing="1" w:line="240" w:lineRule="auto"/>
+        <w:rPr>
+          <w:rFonts w:ascii="Open Sans" w:hAnsi="Open Sans" w:cs="Open Sans"/>
+          <w:color w:val="333B45"/>
+          <w:sz w:val="27"/>
+          <w:szCs w:val="27"/>
+        </w:rPr>
+      </w:pPr>
+      <w:r>
+        <w:rPr>
+          <w:rFonts w:ascii="Open Sans" w:hAnsi="Open Sans" w:cs="Open Sans"/>
+          <w:color w:val="333B45"/>
+          <w:sz w:val="27"/>
+          <w:szCs w:val="27"/>
+        </w:rPr>
+        <w:t>Exponed vuestros resultados.</w:t>
+      </w:r>
+    </w:p>
+    <w:p>
+      <w:pPr>
+        <w:spacing w:before="100" w:beforeAutospacing="1" w:after="100" w:afterAutospacing="1" w:line="240" w:lineRule="auto"/>
+        <w:ind w:left="720"/>
+        <w:rPr>
+          <w:rFonts w:ascii="Open Sans" w:hAnsi="Open Sans" w:cs="Open Sans"/>
+          <w:color w:val="333B45"/>
+          <w:sz w:val="27"/>
+          <w:szCs w:val="27"/>
+        </w:rPr>
+      </w:pPr>
+    </w:p>
+    <w:p>
+      <w:pPr>
+        <w:numPr>
+          <w:ilvl w:val="0"/>
+          <w:numId w:val="10"/>
+        </w:numPr>
+        <w:spacing w:before="100" w:beforeAutospacing="1" w:after="100" w:afterAutospacing="1" w:line="240" w:lineRule="auto"/>
+        <w:rPr>
+          <w:rFonts w:ascii="Open Sans" w:hAnsi="Open Sans" w:cs="Open Sans"/>
+          <w:color w:val="333B45"/>
+          <w:sz w:val="27"/>
+          <w:szCs w:val="27"/>
+        </w:rPr>
+      </w:pPr>
+      <w:r>
+        <w:rPr>
+          <w:rFonts w:ascii="Open Sans" w:hAnsi="Open Sans" w:cs="Open Sans"/>
+          <w:color w:val="333B45"/>
+          <w:sz w:val="27"/>
+          <w:szCs w:val="27"/>
+        </w:rPr>
+        <w:t>Volved a hacer preguntas de implicación y terminar con los pasos futuros del proyecto.</w:t>
+      </w:r>
+    </w:p>
+    <w:p>
+      <w:pPr>
+        <w:spacing w:before="100" w:beforeAutospacing="1" w:after="100" w:afterAutospacing="1" w:line="240" w:lineRule="auto"/>
+        <w:ind w:left="720"/>
+        <w:rPr>
+          <w:rFonts w:ascii="Open Sans" w:hAnsi="Open Sans" w:cs="Open Sans"/>
+          <w:color w:val="333B45"/>
+          <w:sz w:val="27"/>
+          <w:szCs w:val="27"/>
+        </w:rPr>
+      </w:pPr>
+    </w:p>
+    <w:p>
+      <w:pPr>
+        <w:numPr>
+          <w:ilvl w:val="0"/>
+          <w:numId w:val="10"/>
+        </w:numPr>
+        <w:spacing w:before="100" w:beforeAutospacing="1" w:after="100" w:afterAutospacing="1" w:line="240" w:lineRule="auto"/>
+        <w:rPr>
+          <w:rFonts w:ascii="Open Sans" w:hAnsi="Open Sans" w:cs="Open Sans"/>
+          <w:color w:val="333B45"/>
+          <w:sz w:val="27"/>
+          <w:szCs w:val="27"/>
+        </w:rPr>
+      </w:pPr>
+      <w:r>
+        <w:rPr>
+          <w:rFonts w:ascii="Open Sans" w:hAnsi="Open Sans" w:cs="Open Sans"/>
+          <w:color w:val="333B45"/>
+          <w:sz w:val="27"/>
+          <w:szCs w:val="27"/>
+        </w:rPr>
+        <w:t xml:space="preserve">Añadir link a la </w:t>
+      </w:r>
+      <w:proofErr w:type="spellStart"/>
+      <w:r>
+        <w:rPr>
+          <w:rFonts w:ascii="Open Sans" w:hAnsi="Open Sans" w:cs="Open Sans"/>
+          <w:color w:val="333B45"/>
+          <w:sz w:val="27"/>
+          <w:szCs w:val="27"/>
+        </w:rPr>
+        <w:t>ppt</w:t>
+      </w:r>
+      <w:proofErr w:type="spellEnd"/>
+      <w:r>
+        <w:rPr>
+          <w:rFonts w:ascii="Open Sans" w:hAnsi="Open Sans" w:cs="Open Sans"/>
+          <w:color w:val="333B45"/>
+          <w:sz w:val="27"/>
+          <w:szCs w:val="27"/>
+        </w:rPr>
+        <w:t xml:space="preserve">, el código en </w:t>
+      </w:r>
+      <w:proofErr w:type="spellStart"/>
+      <w:r>
+        <w:rPr>
+          <w:rFonts w:ascii="Open Sans" w:hAnsi="Open Sans" w:cs="Open Sans"/>
+          <w:color w:val="333B45"/>
+          <w:sz w:val="27"/>
+          <w:szCs w:val="27"/>
+        </w:rPr>
+        <w:t>github</w:t>
+      </w:r>
+      <w:proofErr w:type="spellEnd"/>
+      <w:r>
+        <w:rPr>
+          <w:rFonts w:ascii="Open Sans" w:hAnsi="Open Sans" w:cs="Open Sans"/>
+          <w:color w:val="333B45"/>
+          <w:sz w:val="27"/>
+          <w:szCs w:val="27"/>
+        </w:rPr>
+        <w:t xml:space="preserve">, la </w:t>
+      </w:r>
+      <w:proofErr w:type="spellStart"/>
+      <w:r>
+        <w:rPr>
+          <w:rFonts w:ascii="Open Sans" w:hAnsi="Open Sans" w:cs="Open Sans"/>
+          <w:color w:val="333B45"/>
+          <w:sz w:val="27"/>
+          <w:szCs w:val="27"/>
+        </w:rPr>
+        <w:t>webapp</w:t>
+      </w:r>
+      <w:proofErr w:type="spellEnd"/>
+      <w:r>
+        <w:rPr>
+          <w:rFonts w:ascii="Open Sans" w:hAnsi="Open Sans" w:cs="Open Sans"/>
+          <w:color w:val="333B45"/>
+          <w:sz w:val="27"/>
+          <w:szCs w:val="27"/>
+        </w:rPr>
+        <w:t xml:space="preserve"> o demo si tenéis...</w:t>
+      </w:r>
+    </w:p>
+    <w:p>
+      <w:r>
+        <w:br w:type="page"/>
+      </w:r>
+      <w:r>
+        <w:lastRenderedPageBreak/>
+        <w:t>-Bibliografía o información de partida-</w:t>
+      </w:r>
+    </w:p>
     <w:p/>
     <w:p>
       <w:pPr>
@@ -295,6 +1139,7 @@
     <w:p/>
     <w:p>
       <w:r>
+        <w:lastRenderedPageBreak/>
         <w:t xml:space="preserve">Elaboramos nueva </w:t>
       </w:r>
       <w:proofErr w:type="spellStart"/>
@@ -390,31 +1235,16 @@
       </w:r>
     </w:p>
     <w:p>
-      <w:hyperlink r:id="rId6" w:history="1">
+      <w:hyperlink r:id="rId9" w:history="1">
         <w:r>
           <w:rPr>
             <w:rStyle w:val="Hipervnculo"/>
           </w:rPr>
-          <w:t>https://jaimesendraberen</w:t>
-        </w:r>
-        <w:r>
-          <w:rPr>
-            <w:rStyle w:val="Hipervnculo"/>
-          </w:rPr>
-          <w:t>g</w:t>
-        </w:r>
-        <w:r>
-          <w:rPr>
-            <w:rStyle w:val="Hipervnculo"/>
-          </w:rPr>
-          <w:t>uer.medium.com/bert-para-responder-preguntas-sobre-squad-2-0-en-espa%C3%B1ol-5842748f051a</w:t>
+          <w:t>https://jaimesendraberenguer.medium.com/bert-para-responder-preguntas-sobre-squad-2-0-en-espa%C3%B1ol-5842748f051a</w:t>
         </w:r>
       </w:hyperlink>
     </w:p>
-    <w:p>
-      <w:bookmarkStart w:id="0" w:name="_GoBack"/>
-      <w:bookmarkEnd w:id="0"/>
-    </w:p>
+    <w:p/>
     <w:p/>
     <w:p>
       <w:pPr>
@@ -471,7 +1301,7 @@
     </w:p>
     <w:p/>
     <w:p>
-      <w:hyperlink r:id="rId7" w:history="1">
+      <w:hyperlink r:id="rId10" w:history="1">
         <w:r>
           <w:rPr>
             <w:rStyle w:val="Hipervnculo"/>
@@ -488,7 +1318,7 @@
           <w:u w:val="single"/>
         </w:rPr>
       </w:pPr>
-      <w:hyperlink r:id="rId8" w:history="1">
+      <w:hyperlink r:id="rId11" w:history="1">
         <w:r>
           <w:rPr>
             <w:rStyle w:val="Hipervnculo"/>
@@ -499,7 +1329,7 @@
     </w:p>
     <w:p/>
     <w:p>
-      <w:hyperlink r:id="rId9" w:history="1">
+      <w:hyperlink r:id="rId12" w:history="1">
         <w:r>
           <w:rPr>
             <w:rStyle w:val="Hipervnculo"/>
@@ -513,7 +1343,7 @@
     </w:p>
     <w:p/>
     <w:p>
-      <w:hyperlink r:id="rId10" w:history="1">
+      <w:hyperlink r:id="rId13" w:history="1">
         <w:r>
           <w:rPr>
             <w:rStyle w:val="Hipervnculo"/>
@@ -576,7 +1406,7 @@
     </w:p>
     <w:p/>
     <w:p>
-      <w:hyperlink r:id="rId11" w:history="1">
+      <w:hyperlink r:id="rId14" w:history="1">
         <w:r>
           <w:rPr>
             <w:rStyle w:val="Hipervnculo"/>
@@ -590,7 +1420,7 @@
       <w:r>
         <w:t>El </w:t>
       </w:r>
-      <w:hyperlink r:id="rId12" w:history="1">
+      <w:hyperlink r:id="rId15" w:history="1">
         <w:r>
           <w:rPr>
             <w:rStyle w:val="Hipervnculo"/>
@@ -610,7 +1440,7 @@
     </w:p>
     <w:p/>
     <w:p>
-      <w:hyperlink r:id="rId13" w:history="1">
+      <w:hyperlink r:id="rId16" w:history="1">
         <w:r>
           <w:rPr>
             <w:rStyle w:val="Hipervnculo"/>
@@ -632,7 +1462,7 @@
     </w:p>
     <w:p/>
     <w:p>
-      <w:hyperlink r:id="rId14" w:history="1">
+      <w:hyperlink r:id="rId17" w:history="1">
         <w:r>
           <w:rPr>
             <w:rStyle w:val="Hipervnculo"/>
@@ -670,7 +1500,7 @@
           <w:rStyle w:val="Hipervnculo"/>
         </w:rPr>
       </w:pPr>
-      <w:hyperlink r:id="rId15" w:anchor="page=12" w:history="1">
+      <w:hyperlink r:id="rId18" w:anchor="page=12" w:history="1">
         <w:r>
           <w:rPr>
             <w:rStyle w:val="Hipervnculo"/>
@@ -681,7 +1511,7 @@
     </w:p>
     <w:p/>
     <w:p>
-      <w:hyperlink r:id="rId16" w:anchor="_ga=2.191202474.1084684248.1668149931-1264021629.1668149931" w:history="1">
+      <w:hyperlink r:id="rId19" w:anchor="_ga=2.191202474.1084684248.1668149931-1264021629.1668149931" w:history="1">
         <w:r>
           <w:rPr>
             <w:rStyle w:val="Hipervnculo"/>
@@ -729,7 +1559,7 @@
     </w:p>
     <w:p/>
     <w:p>
-      <w:hyperlink r:id="rId17" w:history="1">
+      <w:hyperlink r:id="rId20" w:history="1">
         <w:r>
           <w:rPr>
             <w:rStyle w:val="Hipervnculo"/>
@@ -740,7 +1570,7 @@
       <w:r>
         <w:t xml:space="preserve"> --&gt; Corte Internacional de Justicia. Resoluciones actualizadas, textos jurídicos. Valorar si puede ser de interés, echando un primer vistazo entiendo que se trata de resoluciones a nivel de instituciones y habría que ver si se puede bajar o si puede tener impacto a nivel de consultas individuales. Por ejemplo: </w:t>
       </w:r>
-      <w:hyperlink r:id="rId18" w:history="1">
+      <w:hyperlink r:id="rId21" w:history="1">
         <w:r>
           <w:rPr>
             <w:rStyle w:val="Hipervnculo"/>
@@ -794,7 +1624,7 @@
           <w:color w:val="343A40"/>
         </w:rPr>
       </w:pPr>
-      <w:hyperlink r:id="rId19" w:history="1">
+      <w:hyperlink r:id="rId22" w:history="1">
         <w:r>
           <w:rPr>
             <w:rStyle w:val="Hipervnculo"/>
@@ -957,7 +1787,7 @@
     <w:p/>
     <w:p/>
     <w:p>
-      <w:hyperlink r:id="rId20" w:history="1">
+      <w:hyperlink r:id="rId23" w:history="1">
         <w:r>
           <w:rPr>
             <w:rStyle w:val="Hipervnculo"/>
@@ -981,7 +1811,7 @@
           <w:numId w:val="8"/>
         </w:numPr>
       </w:pPr>
-      <w:hyperlink r:id="rId21" w:history="1">
+      <w:hyperlink r:id="rId24" w:history="1">
         <w:r>
           <w:rPr>
             <w:rStyle w:val="Hipervnculo"/>
@@ -1001,7 +1831,7 @@
           <w:numId w:val="8"/>
         </w:numPr>
       </w:pPr>
-      <w:hyperlink r:id="rId22" w:anchor="_ga=2.124149898.1084684248.1668149931-1264021629.1668149931" w:history="1">
+      <w:hyperlink r:id="rId25" w:anchor="_ga=2.124149898.1084684248.1668149931-1264021629.1668149931" w:history="1">
         <w:r>
           <w:rPr>
             <w:rStyle w:val="Hipervnculo"/>
@@ -1032,7 +1862,7 @@
     </w:p>
     <w:p/>
     <w:p>
-      <w:hyperlink r:id="rId23" w:history="1">
+      <w:hyperlink r:id="rId26" w:history="1">
         <w:r>
           <w:rPr>
             <w:rStyle w:val="Hipervnculo"/>
@@ -1068,7 +1898,7 @@
           <w:numId w:val="9"/>
         </w:numPr>
       </w:pPr>
-      <w:hyperlink r:id="rId24" w:history="1">
+      <w:hyperlink r:id="rId27" w:history="1">
         <w:r>
           <w:rPr>
             <w:rStyle w:val="Hipervnculo"/>
@@ -1096,7 +1926,7 @@
     </w:p>
     <w:p/>
     <w:p>
-      <w:hyperlink r:id="rId25" w:history="1">
+      <w:hyperlink r:id="rId28" w:history="1">
         <w:r>
           <w:rPr>
             <w:rStyle w:val="Hipervnculo"/>
@@ -1129,7 +1959,7 @@
       <w:r>
         <w:t xml:space="preserve">Valorar si contactar a </w:t>
       </w:r>
-      <w:hyperlink r:id="rId26" w:tgtFrame="_blank" w:history="1">
+      <w:hyperlink r:id="rId29" w:tgtFrame="_blank" w:history="1">
         <w:r>
           <w:rPr>
             <w:rStyle w:val="Hipervnculo"/>
@@ -1170,15 +2000,7 @@
         <w:t>Ideas de preguntas</w:t>
       </w:r>
       <w:r>
-        <w:t xml:space="preserve"> (valorar si poner desde país origen, y cómo garantizar confidencialidad</w:t>
-      </w:r>
-      <w:proofErr w:type="gramStart"/>
-      <w:r>
-        <w:t xml:space="preserve">. </w:t>
-      </w:r>
-      <w:proofErr w:type="gramEnd"/>
-      <w:r>
-        <w:t>Quizá dejando el servicio a disposición de XX organización</w:t>
+        <w:t xml:space="preserve"> (valorar si poner desde país origen, y cómo garantizar confidencialidad. Quizá dejando el servicio a disposición de XX organización</w:t>
       </w:r>
       <w:proofErr w:type="gramStart"/>
       <w:r>
@@ -1201,7 +2023,6 @@
         </w:numPr>
       </w:pPr>
       <w:r>
-        <w:lastRenderedPageBreak/>
         <w:t>Cómo puedo ser reconocido como refugiado</w:t>
       </w:r>
       <w:proofErr w:type="gramStart"/>
@@ -1376,7 +2197,9 @@
     </w:p>
     <w:p/>
     <w:p/>
+    <w:p/>
     <w:sectPr>
+      <w:headerReference w:type="default" r:id="rId30"/>
       <w:pgSz w:w="11909" w:h="16834"/>
       <w:pgMar w:top="1440" w:right="1440" w:bottom="1440" w:left="1440" w:header="720" w:footer="720" w:gutter="0"/>
       <w:pgNumType w:start="1"/>
@@ -1386,6 +2209,145 @@
 </w:document>
 </file>
 
+<file path=word/endnotes.xml><?xml version="1.0" encoding="utf-8"?>
+<w:endnotes xmlns:wpc="http://schemas.microsoft.com/office/word/2010/wordprocessingCanvas" xmlns:mc="http://schemas.openxmlformats.org/markup-compatibility/2006" xmlns:o="urn:schemas-microsoft-com:office:office" xmlns:r="http://schemas.openxmlformats.org/officeDocument/2006/relationships" xmlns:m="http://schemas.openxmlformats.org/officeDocument/2006/math" xmlns:v="urn:schemas-microsoft-com:vml" xmlns:wp14="http://schemas.microsoft.com/office/word/2010/wordprocessingDrawing" xmlns:wp="http://schemas.openxmlformats.org/drawingml/2006/wordprocessingDrawing" xmlns:w10="urn:schemas-microsoft-com:office:word" xmlns:w="http://schemas.openxmlformats.org/wordprocessingml/2006/main" xmlns:w14="http://schemas.microsoft.com/office/word/2010/wordml" xmlns:wpg="http://schemas.microsoft.com/office/word/2010/wordprocessingGroup" xmlns:wpi="http://schemas.microsoft.com/office/word/2010/wordprocessingInk" xmlns:wne="http://schemas.microsoft.com/office/word/2006/wordml" xmlns:wps="http://schemas.microsoft.com/office/word/2010/wordprocessingShape" mc:Ignorable="w14 wp14">
+  <w:endnote w:type="separator" w:id="-1">
+    <w:p>
+      <w:pPr>
+        <w:spacing w:line="240" w:lineRule="auto"/>
+      </w:pPr>
+      <w:r>
+        <w:separator/>
+      </w:r>
+    </w:p>
+  </w:endnote>
+  <w:endnote w:type="continuationSeparator" w:id="0">
+    <w:p>
+      <w:pPr>
+        <w:spacing w:line="240" w:lineRule="auto"/>
+      </w:pPr>
+      <w:r>
+        <w:continuationSeparator/>
+      </w:r>
+    </w:p>
+  </w:endnote>
+</w:endnotes>
+</file>
+
+<file path=word/footnotes.xml><?xml version="1.0" encoding="utf-8"?>
+<w:footnotes xmlns:wpc="http://schemas.microsoft.com/office/word/2010/wordprocessingCanvas" xmlns:mc="http://schemas.openxmlformats.org/markup-compatibility/2006" xmlns:o="urn:schemas-microsoft-com:office:office" xmlns:r="http://schemas.openxmlformats.org/officeDocument/2006/relationships" xmlns:m="http://schemas.openxmlformats.org/officeDocument/2006/math" xmlns:v="urn:schemas-microsoft-com:vml" xmlns:wp14="http://schemas.microsoft.com/office/word/2010/wordprocessingDrawing" xmlns:wp="http://schemas.openxmlformats.org/drawingml/2006/wordprocessingDrawing" xmlns:w10="urn:schemas-microsoft-com:office:word" xmlns:w="http://schemas.openxmlformats.org/wordprocessingml/2006/main" xmlns:w14="http://schemas.microsoft.com/office/word/2010/wordml" xmlns:wpg="http://schemas.microsoft.com/office/word/2010/wordprocessingGroup" xmlns:wpi="http://schemas.microsoft.com/office/word/2010/wordprocessingInk" xmlns:wne="http://schemas.microsoft.com/office/word/2006/wordml" xmlns:wps="http://schemas.microsoft.com/office/word/2010/wordprocessingShape" mc:Ignorable="w14 wp14">
+  <w:footnote w:type="separator" w:id="-1">
+    <w:p>
+      <w:pPr>
+        <w:spacing w:line="240" w:lineRule="auto"/>
+      </w:pPr>
+      <w:r>
+        <w:separator/>
+      </w:r>
+    </w:p>
+  </w:footnote>
+  <w:footnote w:type="continuationSeparator" w:id="0">
+    <w:p>
+      <w:pPr>
+        <w:spacing w:line="240" w:lineRule="auto"/>
+      </w:pPr>
+      <w:r>
+        <w:continuationSeparator/>
+      </w:r>
+    </w:p>
+  </w:footnote>
+</w:footnotes>
+</file>
+
+<file path=word/header1.xml><?xml version="1.0" encoding="utf-8"?>
+<w:hdr xmlns:wpc="http://schemas.microsoft.com/office/word/2010/wordprocessingCanvas" xmlns:mc="http://schemas.openxmlformats.org/markup-compatibility/2006" xmlns:o="urn:schemas-microsoft-com:office:office" xmlns:r="http://schemas.openxmlformats.org/officeDocument/2006/relationships" xmlns:m="http://schemas.openxmlformats.org/officeDocument/2006/math" xmlns:v="urn:schemas-microsoft-com:vml" xmlns:wp14="http://schemas.microsoft.com/office/word/2010/wordprocessingDrawing" xmlns:wp="http://schemas.openxmlformats.org/drawingml/2006/wordprocessingDrawing" xmlns:w10="urn:schemas-microsoft-com:office:word" xmlns:w="http://schemas.openxmlformats.org/wordprocessingml/2006/main" xmlns:w14="http://schemas.microsoft.com/office/word/2010/wordml" xmlns:wpg="http://schemas.microsoft.com/office/word/2010/wordprocessingGroup" xmlns:wpi="http://schemas.microsoft.com/office/word/2010/wordprocessingInk" xmlns:wne="http://schemas.microsoft.com/office/word/2006/wordml" xmlns:wps="http://schemas.microsoft.com/office/word/2010/wordprocessingShape" mc:Ignorable="w14 wp14">
+  <w:tbl>
+    <w:tblPr>
+      <w:tblStyle w:val="Tablaconcuadrcula"/>
+      <w:tblW w:w="0" w:type="auto"/>
+      <w:tblLook w:val="04A0" w:firstRow="1" w:lastRow="0" w:firstColumn="1" w:lastColumn="0" w:noHBand="0" w:noVBand="1"/>
+    </w:tblPr>
+    <w:tblGrid>
+      <w:gridCol w:w="4584"/>
+      <w:gridCol w:w="4585"/>
+    </w:tblGrid>
+    <w:tr>
+      <w:tc>
+        <w:tcPr>
+          <w:tcW w:w="4584" w:type="dxa"/>
+          <w:tcBorders>
+            <w:top w:val="nil"/>
+            <w:left w:val="nil"/>
+            <w:bottom w:val="nil"/>
+            <w:right w:val="nil"/>
+          </w:tcBorders>
+        </w:tcPr>
+        <w:p>
+          <w:pPr>
+            <w:pStyle w:val="Encabezado"/>
+          </w:pPr>
+          <w:r>
+            <w:t>Artículo del proyecto</w:t>
+          </w:r>
+        </w:p>
+        <w:p>
+          <w:pPr>
+            <w:pStyle w:val="Encabezado"/>
+          </w:pPr>
+          <w:r>
+            <w:t>Borrador</w:t>
+          </w:r>
+        </w:p>
+      </w:tc>
+      <w:tc>
+        <w:tcPr>
+          <w:tcW w:w="4585" w:type="dxa"/>
+          <w:tcBorders>
+            <w:top w:val="nil"/>
+            <w:left w:val="nil"/>
+            <w:bottom w:val="nil"/>
+            <w:right w:val="nil"/>
+          </w:tcBorders>
+        </w:tcPr>
+        <w:p>
+          <w:pPr>
+            <w:pStyle w:val="Encabezado"/>
+            <w:jc w:val="right"/>
+          </w:pPr>
+          <w:proofErr w:type="spellStart"/>
+          <w:r>
+            <w:t>Ivy</w:t>
+          </w:r>
+          <w:proofErr w:type="spellEnd"/>
+          <w:r>
+            <w:t>, Antonio, Josué, Sílvia</w:t>
+          </w:r>
+        </w:p>
+        <w:p>
+          <w:pPr>
+            <w:pStyle w:val="Encabezado"/>
+            <w:jc w:val="right"/>
+          </w:pPr>
+          <w:r>
+            <w:t xml:space="preserve">AI </w:t>
+          </w:r>
+          <w:proofErr w:type="spellStart"/>
+          <w:r>
+            <w:t>Saturdays</w:t>
+          </w:r>
+          <w:proofErr w:type="spellEnd"/>
+        </w:p>
+      </w:tc>
+    </w:tr>
+  </w:tbl>
+  <w:p>
+    <w:pPr>
+      <w:pStyle w:val="Encabezado"/>
+    </w:pPr>
+  </w:p>
+</w:hdr>
+</file>
+
 <file path=word/numbering.xml><?xml version="1.0" encoding="utf-8"?>
 <w:numbering xmlns:wpc="http://schemas.microsoft.com/office/word/2010/wordprocessingCanvas" xmlns:mc="http://schemas.openxmlformats.org/markup-compatibility/2006" xmlns:o="urn:schemas-microsoft-com:office:office" xmlns:r="http://schemas.openxmlformats.org/officeDocument/2006/relationships" xmlns:m="http://schemas.openxmlformats.org/officeDocument/2006/math" xmlns:v="urn:schemas-microsoft-com:vml" xmlns:wp14="http://schemas.microsoft.com/office/word/2010/wordprocessingDrawing" xmlns:wp="http://schemas.openxmlformats.org/drawingml/2006/wordprocessingDrawing" xmlns:w10="urn:schemas-microsoft-com:office:word" xmlns:w="http://schemas.openxmlformats.org/wordprocessingml/2006/main" xmlns:w14="http://schemas.microsoft.com/office/word/2010/wordml" xmlns:wpg="http://schemas.microsoft.com/office/word/2010/wordprocessingGroup" xmlns:wpi="http://schemas.microsoft.com/office/word/2010/wordprocessingInk" xmlns:wne="http://schemas.microsoft.com/office/word/2006/wordml" xmlns:wps="http://schemas.microsoft.com/office/word/2010/wordprocessingShape" mc:Ignorable="w14 wp14">
   <w:abstractNum w:abstractNumId="0">
@@ -1764,6 +2726,120 @@
     </w:lvl>
   </w:abstractNum>
   <w:abstractNum w:abstractNumId="3">
+    <w:nsid w:val="16EC0744"/>
+    <w:multiLevelType w:val="hybridMultilevel"/>
+    <w:tmpl w:val="32868EBE"/>
+    <w:lvl w:ilvl="0" w:tplc="0E10C034">
+      <w:numFmt w:val="bullet"/>
+      <w:lvlText w:val=""/>
+      <w:lvlJc w:val="left"/>
+      <w:pPr>
+        <w:ind w:left="1080" w:hanging="360"/>
+      </w:pPr>
+      <w:rPr>
+        <w:rFonts w:ascii="Wingdings" w:eastAsia="Arial" w:hAnsi="Wingdings" w:cs="Arial" w:hint="default"/>
+        <w:color w:val="auto"/>
+        <w:sz w:val="22"/>
+      </w:rPr>
+    </w:lvl>
+    <w:lvl w:ilvl="1" w:tplc="0C0A0003" w:tentative="1">
+      <w:start w:val="1"/>
+      <w:numFmt w:val="bullet"/>
+      <w:lvlText w:val="o"/>
+      <w:lvlJc w:val="left"/>
+      <w:pPr>
+        <w:ind w:left="1800" w:hanging="360"/>
+      </w:pPr>
+      <w:rPr>
+        <w:rFonts w:ascii="Courier New" w:hAnsi="Courier New" w:cs="Courier New" w:hint="default"/>
+      </w:rPr>
+    </w:lvl>
+    <w:lvl w:ilvl="2" w:tplc="0C0A0005" w:tentative="1">
+      <w:start w:val="1"/>
+      <w:numFmt w:val="bullet"/>
+      <w:lvlText w:val=""/>
+      <w:lvlJc w:val="left"/>
+      <w:pPr>
+        <w:ind w:left="2520" w:hanging="360"/>
+      </w:pPr>
+      <w:rPr>
+        <w:rFonts w:ascii="Wingdings" w:hAnsi="Wingdings" w:hint="default"/>
+      </w:rPr>
+    </w:lvl>
+    <w:lvl w:ilvl="3" w:tplc="0C0A0001" w:tentative="1">
+      <w:start w:val="1"/>
+      <w:numFmt w:val="bullet"/>
+      <w:lvlText w:val=""/>
+      <w:lvlJc w:val="left"/>
+      <w:pPr>
+        <w:ind w:left="3240" w:hanging="360"/>
+      </w:pPr>
+      <w:rPr>
+        <w:rFonts w:ascii="Symbol" w:hAnsi="Symbol" w:hint="default"/>
+      </w:rPr>
+    </w:lvl>
+    <w:lvl w:ilvl="4" w:tplc="0C0A0003" w:tentative="1">
+      <w:start w:val="1"/>
+      <w:numFmt w:val="bullet"/>
+      <w:lvlText w:val="o"/>
+      <w:lvlJc w:val="left"/>
+      <w:pPr>
+        <w:ind w:left="3960" w:hanging="360"/>
+      </w:pPr>
+      <w:rPr>
+        <w:rFonts w:ascii="Courier New" w:hAnsi="Courier New" w:cs="Courier New" w:hint="default"/>
+      </w:rPr>
+    </w:lvl>
+    <w:lvl w:ilvl="5" w:tplc="0C0A0005" w:tentative="1">
+      <w:start w:val="1"/>
+      <w:numFmt w:val="bullet"/>
+      <w:lvlText w:val=""/>
+      <w:lvlJc w:val="left"/>
+      <w:pPr>
+        <w:ind w:left="4680" w:hanging="360"/>
+      </w:pPr>
+      <w:rPr>
+        <w:rFonts w:ascii="Wingdings" w:hAnsi="Wingdings" w:hint="default"/>
+      </w:rPr>
+    </w:lvl>
+    <w:lvl w:ilvl="6" w:tplc="0C0A0001" w:tentative="1">
+      <w:start w:val="1"/>
+      <w:numFmt w:val="bullet"/>
+      <w:lvlText w:val=""/>
+      <w:lvlJc w:val="left"/>
+      <w:pPr>
+        <w:ind w:left="5400" w:hanging="360"/>
+      </w:pPr>
+      <w:rPr>
+        <w:rFonts w:ascii="Symbol" w:hAnsi="Symbol" w:hint="default"/>
+      </w:rPr>
+    </w:lvl>
+    <w:lvl w:ilvl="7" w:tplc="0C0A0003" w:tentative="1">
+      <w:start w:val="1"/>
+      <w:numFmt w:val="bullet"/>
+      <w:lvlText w:val="o"/>
+      <w:lvlJc w:val="left"/>
+      <w:pPr>
+        <w:ind w:left="6120" w:hanging="360"/>
+      </w:pPr>
+      <w:rPr>
+        <w:rFonts w:ascii="Courier New" w:hAnsi="Courier New" w:cs="Courier New" w:hint="default"/>
+      </w:rPr>
+    </w:lvl>
+    <w:lvl w:ilvl="8" w:tplc="0C0A0005" w:tentative="1">
+      <w:start w:val="1"/>
+      <w:numFmt w:val="bullet"/>
+      <w:lvlText w:val=""/>
+      <w:lvlJc w:val="left"/>
+      <w:pPr>
+        <w:ind w:left="6840" w:hanging="360"/>
+      </w:pPr>
+      <w:rPr>
+        <w:rFonts w:ascii="Wingdings" w:hAnsi="Wingdings" w:hint="default"/>
+      </w:rPr>
+    </w:lvl>
+  </w:abstractNum>
+  <w:abstractNum w:abstractNumId="4">
     <w:nsid w:val="34E45C6D"/>
     <w:multiLevelType w:val="multilevel"/>
     <w:tmpl w:val="1E2CEADE"/>
@@ -1876,7 +2952,7 @@
       </w:rPr>
     </w:lvl>
   </w:abstractNum>
-  <w:abstractNum w:abstractNumId="4">
+  <w:abstractNum w:abstractNumId="5">
     <w:nsid w:val="3F6131C7"/>
     <w:multiLevelType w:val="multilevel"/>
     <w:tmpl w:val="9C5AC404"/>
@@ -1989,7 +3065,7 @@
       </w:rPr>
     </w:lvl>
   </w:abstractNum>
-  <w:abstractNum w:abstractNumId="5">
+  <w:abstractNum w:abstractNumId="6">
     <w:nsid w:val="4E096B4C"/>
     <w:multiLevelType w:val="multilevel"/>
     <w:tmpl w:val="0D40B98A"/>
@@ -2102,7 +3178,7 @@
       </w:rPr>
     </w:lvl>
   </w:abstractNum>
-  <w:abstractNum w:abstractNumId="6">
+  <w:abstractNum w:abstractNumId="7">
     <w:nsid w:val="504F2BFD"/>
     <w:multiLevelType w:val="hybridMultilevel"/>
     <w:tmpl w:val="4C9C57F2"/>
@@ -2214,7 +3290,7 @@
       </w:rPr>
     </w:lvl>
   </w:abstractNum>
-  <w:abstractNum w:abstractNumId="7">
+  <w:abstractNum w:abstractNumId="8">
     <w:nsid w:val="5812058E"/>
     <w:multiLevelType w:val="hybridMultilevel"/>
     <w:tmpl w:val="B6FC82C4"/>
@@ -2327,7 +3403,7 @@
       </w:rPr>
     </w:lvl>
   </w:abstractNum>
-  <w:abstractNum w:abstractNumId="8">
+  <w:abstractNum w:abstractNumId="9">
     <w:nsid w:val="5DBD568A"/>
     <w:multiLevelType w:val="hybridMultilevel"/>
     <w:tmpl w:val="97F2A22E"/>
@@ -2439,17 +3515,130 @@
       </w:rPr>
     </w:lvl>
   </w:abstractNum>
+  <w:abstractNum w:abstractNumId="10">
+    <w:nsid w:val="6D88424B"/>
+    <w:multiLevelType w:val="multilevel"/>
+    <w:tmpl w:val="D8D05D2A"/>
+    <w:lvl w:ilvl="0">
+      <w:start w:val="1"/>
+      <w:numFmt w:val="decimal"/>
+      <w:lvlText w:val="%1."/>
+      <w:lvlJc w:val="left"/>
+      <w:pPr>
+        <w:tabs>
+          <w:tab w:val="num" w:pos="720"/>
+        </w:tabs>
+        <w:ind w:left="720" w:hanging="360"/>
+      </w:pPr>
+    </w:lvl>
+    <w:lvl w:ilvl="1" w:tentative="1">
+      <w:start w:val="1"/>
+      <w:numFmt w:val="decimal"/>
+      <w:lvlText w:val="%2."/>
+      <w:lvlJc w:val="left"/>
+      <w:pPr>
+        <w:tabs>
+          <w:tab w:val="num" w:pos="1440"/>
+        </w:tabs>
+        <w:ind w:left="1440" w:hanging="360"/>
+      </w:pPr>
+    </w:lvl>
+    <w:lvl w:ilvl="2" w:tentative="1">
+      <w:start w:val="1"/>
+      <w:numFmt w:val="decimal"/>
+      <w:lvlText w:val="%3."/>
+      <w:lvlJc w:val="left"/>
+      <w:pPr>
+        <w:tabs>
+          <w:tab w:val="num" w:pos="2160"/>
+        </w:tabs>
+        <w:ind w:left="2160" w:hanging="360"/>
+      </w:pPr>
+    </w:lvl>
+    <w:lvl w:ilvl="3" w:tentative="1">
+      <w:start w:val="1"/>
+      <w:numFmt w:val="decimal"/>
+      <w:lvlText w:val="%4."/>
+      <w:lvlJc w:val="left"/>
+      <w:pPr>
+        <w:tabs>
+          <w:tab w:val="num" w:pos="2880"/>
+        </w:tabs>
+        <w:ind w:left="2880" w:hanging="360"/>
+      </w:pPr>
+    </w:lvl>
+    <w:lvl w:ilvl="4" w:tentative="1">
+      <w:start w:val="1"/>
+      <w:numFmt w:val="decimal"/>
+      <w:lvlText w:val="%5."/>
+      <w:lvlJc w:val="left"/>
+      <w:pPr>
+        <w:tabs>
+          <w:tab w:val="num" w:pos="3600"/>
+        </w:tabs>
+        <w:ind w:left="3600" w:hanging="360"/>
+      </w:pPr>
+    </w:lvl>
+    <w:lvl w:ilvl="5" w:tentative="1">
+      <w:start w:val="1"/>
+      <w:numFmt w:val="decimal"/>
+      <w:lvlText w:val="%6."/>
+      <w:lvlJc w:val="left"/>
+      <w:pPr>
+        <w:tabs>
+          <w:tab w:val="num" w:pos="4320"/>
+        </w:tabs>
+        <w:ind w:left="4320" w:hanging="360"/>
+      </w:pPr>
+    </w:lvl>
+    <w:lvl w:ilvl="6" w:tentative="1">
+      <w:start w:val="1"/>
+      <w:numFmt w:val="decimal"/>
+      <w:lvlText w:val="%7."/>
+      <w:lvlJc w:val="left"/>
+      <w:pPr>
+        <w:tabs>
+          <w:tab w:val="num" w:pos="5040"/>
+        </w:tabs>
+        <w:ind w:left="5040" w:hanging="360"/>
+      </w:pPr>
+    </w:lvl>
+    <w:lvl w:ilvl="7" w:tentative="1">
+      <w:start w:val="1"/>
+      <w:numFmt w:val="decimal"/>
+      <w:lvlText w:val="%8."/>
+      <w:lvlJc w:val="left"/>
+      <w:pPr>
+        <w:tabs>
+          <w:tab w:val="num" w:pos="5760"/>
+        </w:tabs>
+        <w:ind w:left="5760" w:hanging="360"/>
+      </w:pPr>
+    </w:lvl>
+    <w:lvl w:ilvl="8" w:tentative="1">
+      <w:start w:val="1"/>
+      <w:numFmt w:val="decimal"/>
+      <w:lvlText w:val="%9."/>
+      <w:lvlJc w:val="left"/>
+      <w:pPr>
+        <w:tabs>
+          <w:tab w:val="num" w:pos="6480"/>
+        </w:tabs>
+        <w:ind w:left="6480" w:hanging="360"/>
+      </w:pPr>
+    </w:lvl>
+  </w:abstractNum>
   <w:num w:numId="1">
+    <w:abstractNumId w:val="6"/>
+  </w:num>
+  <w:num w:numId="2">
     <w:abstractNumId w:val="5"/>
   </w:num>
-  <w:num w:numId="2">
+  <w:num w:numId="3">
     <w:abstractNumId w:val="4"/>
   </w:num>
-  <w:num w:numId="3">
-    <w:abstractNumId w:val="3"/>
-  </w:num>
   <w:num w:numId="4">
-    <w:abstractNumId w:val="8"/>
+    <w:abstractNumId w:val="9"/>
   </w:num>
   <w:num w:numId="5">
     <w:abstractNumId w:val="2"/>
@@ -2458,13 +3647,19 @@
     <w:abstractNumId w:val="1"/>
   </w:num>
   <w:num w:numId="7">
-    <w:abstractNumId w:val="6"/>
+    <w:abstractNumId w:val="7"/>
   </w:num>
   <w:num w:numId="8">
-    <w:abstractNumId w:val="7"/>
+    <w:abstractNumId w:val="8"/>
   </w:num>
   <w:num w:numId="9">
     <w:abstractNumId w:val="0"/>
+  </w:num>
+  <w:num w:numId="10">
+    <w:abstractNumId w:val="10"/>
+  </w:num>
+  <w:num w:numId="11">
+    <w:abstractNumId w:val="3"/>
   </w:num>
 </w:numbering>
 </file>
@@ -2859,6 +4054,99 @@
       <w:u w:val="single"/>
     </w:rPr>
   </w:style>
+  <w:style w:type="paragraph" w:styleId="Encabezado">
+    <w:name w:val="header"/>
+    <w:basedOn w:val="Normal"/>
+    <w:link w:val="EncabezadoCar"/>
+    <w:uiPriority w:val="99"/>
+    <w:unhideWhenUsed/>
+    <w:rsid w:val="00A40C57"/>
+    <w:pPr>
+      <w:tabs>
+        <w:tab w:val="center" w:pos="4252"/>
+        <w:tab w:val="right" w:pos="8504"/>
+      </w:tabs>
+      <w:spacing w:line="240" w:lineRule="auto"/>
+    </w:pPr>
+  </w:style>
+  <w:style w:type="character" w:customStyle="1" w:styleId="EncabezadoCar">
+    <w:name w:val="Encabezado Car"/>
+    <w:basedOn w:val="Fuentedeprrafopredeter"/>
+    <w:link w:val="Encabezado"/>
+    <w:uiPriority w:val="99"/>
+    <w:rsid w:val="00A40C57"/>
+  </w:style>
+  <w:style w:type="paragraph" w:styleId="Piedepgina">
+    <w:name w:val="footer"/>
+    <w:basedOn w:val="Normal"/>
+    <w:link w:val="PiedepginaCar"/>
+    <w:uiPriority w:val="99"/>
+    <w:unhideWhenUsed/>
+    <w:rsid w:val="00A40C57"/>
+    <w:pPr>
+      <w:tabs>
+        <w:tab w:val="center" w:pos="4252"/>
+        <w:tab w:val="right" w:pos="8504"/>
+      </w:tabs>
+      <w:spacing w:line="240" w:lineRule="auto"/>
+    </w:pPr>
+  </w:style>
+  <w:style w:type="character" w:customStyle="1" w:styleId="PiedepginaCar">
+    <w:name w:val="Pie de página Car"/>
+    <w:basedOn w:val="Fuentedeprrafopredeter"/>
+    <w:link w:val="Piedepgina"/>
+    <w:uiPriority w:val="99"/>
+    <w:rsid w:val="00A40C57"/>
+  </w:style>
+  <w:style w:type="table" w:styleId="Tablaconcuadrcula">
+    <w:name w:val="Table Grid"/>
+    <w:basedOn w:val="Tablanormal"/>
+    <w:uiPriority w:val="59"/>
+    <w:rsid w:val="00A40C57"/>
+    <w:pPr>
+      <w:spacing w:line="240" w:lineRule="auto"/>
+    </w:pPr>
+    <w:tblPr>
+      <w:tblBorders>
+        <w:top w:val="single" w:sz="4" w:space="0" w:color="auto"/>
+        <w:left w:val="single" w:sz="4" w:space="0" w:color="auto"/>
+        <w:bottom w:val="single" w:sz="4" w:space="0" w:color="auto"/>
+        <w:right w:val="single" w:sz="4" w:space="0" w:color="auto"/>
+        <w:insideH w:val="single" w:sz="4" w:space="0" w:color="auto"/>
+        <w:insideV w:val="single" w:sz="4" w:space="0" w:color="auto"/>
+      </w:tblBorders>
+    </w:tblPr>
+  </w:style>
+  <w:style w:type="paragraph" w:styleId="Textodeglobo">
+    <w:name w:val="Balloon Text"/>
+    <w:basedOn w:val="Normal"/>
+    <w:link w:val="TextodegloboCar"/>
+    <w:uiPriority w:val="99"/>
+    <w:semiHidden/>
+    <w:unhideWhenUsed/>
+    <w:rsid w:val="001A23E0"/>
+    <w:pPr>
+      <w:spacing w:line="240" w:lineRule="auto"/>
+    </w:pPr>
+    <w:rPr>
+      <w:rFonts w:ascii="Tahoma" w:hAnsi="Tahoma" w:cs="Tahoma"/>
+      <w:sz w:val="16"/>
+      <w:szCs w:val="16"/>
+    </w:rPr>
+  </w:style>
+  <w:style w:type="character" w:customStyle="1" w:styleId="TextodegloboCar">
+    <w:name w:val="Texto de globo Car"/>
+    <w:basedOn w:val="Fuentedeprrafopredeter"/>
+    <w:link w:val="Textodeglobo"/>
+    <w:uiPriority w:val="99"/>
+    <w:semiHidden/>
+    <w:rsid w:val="001A23E0"/>
+    <w:rPr>
+      <w:rFonts w:ascii="Tahoma" w:hAnsi="Tahoma" w:cs="Tahoma"/>
+      <w:sz w:val="16"/>
+      <w:szCs w:val="16"/>
+    </w:rPr>
+  </w:style>
 </w:styles>
 </file>
 
@@ -3250,6 +4538,99 @@
     <w:rPr>
       <w:color w:val="800080" w:themeColor="followedHyperlink"/>
       <w:u w:val="single"/>
+    </w:rPr>
+  </w:style>
+  <w:style w:type="paragraph" w:styleId="Encabezado">
+    <w:name w:val="header"/>
+    <w:basedOn w:val="Normal"/>
+    <w:link w:val="EncabezadoCar"/>
+    <w:uiPriority w:val="99"/>
+    <w:unhideWhenUsed/>
+    <w:rsid w:val="00A40C57"/>
+    <w:pPr>
+      <w:tabs>
+        <w:tab w:val="center" w:pos="4252"/>
+        <w:tab w:val="right" w:pos="8504"/>
+      </w:tabs>
+      <w:spacing w:line="240" w:lineRule="auto"/>
+    </w:pPr>
+  </w:style>
+  <w:style w:type="character" w:customStyle="1" w:styleId="EncabezadoCar">
+    <w:name w:val="Encabezado Car"/>
+    <w:basedOn w:val="Fuentedeprrafopredeter"/>
+    <w:link w:val="Encabezado"/>
+    <w:uiPriority w:val="99"/>
+    <w:rsid w:val="00A40C57"/>
+  </w:style>
+  <w:style w:type="paragraph" w:styleId="Piedepgina">
+    <w:name w:val="footer"/>
+    <w:basedOn w:val="Normal"/>
+    <w:link w:val="PiedepginaCar"/>
+    <w:uiPriority w:val="99"/>
+    <w:unhideWhenUsed/>
+    <w:rsid w:val="00A40C57"/>
+    <w:pPr>
+      <w:tabs>
+        <w:tab w:val="center" w:pos="4252"/>
+        <w:tab w:val="right" w:pos="8504"/>
+      </w:tabs>
+      <w:spacing w:line="240" w:lineRule="auto"/>
+    </w:pPr>
+  </w:style>
+  <w:style w:type="character" w:customStyle="1" w:styleId="PiedepginaCar">
+    <w:name w:val="Pie de página Car"/>
+    <w:basedOn w:val="Fuentedeprrafopredeter"/>
+    <w:link w:val="Piedepgina"/>
+    <w:uiPriority w:val="99"/>
+    <w:rsid w:val="00A40C57"/>
+  </w:style>
+  <w:style w:type="table" w:styleId="Tablaconcuadrcula">
+    <w:name w:val="Table Grid"/>
+    <w:basedOn w:val="Tablanormal"/>
+    <w:uiPriority w:val="59"/>
+    <w:rsid w:val="00A40C57"/>
+    <w:pPr>
+      <w:spacing w:line="240" w:lineRule="auto"/>
+    </w:pPr>
+    <w:tblPr>
+      <w:tblBorders>
+        <w:top w:val="single" w:sz="4" w:space="0" w:color="auto"/>
+        <w:left w:val="single" w:sz="4" w:space="0" w:color="auto"/>
+        <w:bottom w:val="single" w:sz="4" w:space="0" w:color="auto"/>
+        <w:right w:val="single" w:sz="4" w:space="0" w:color="auto"/>
+        <w:insideH w:val="single" w:sz="4" w:space="0" w:color="auto"/>
+        <w:insideV w:val="single" w:sz="4" w:space="0" w:color="auto"/>
+      </w:tblBorders>
+    </w:tblPr>
+  </w:style>
+  <w:style w:type="paragraph" w:styleId="Textodeglobo">
+    <w:name w:val="Balloon Text"/>
+    <w:basedOn w:val="Normal"/>
+    <w:link w:val="TextodegloboCar"/>
+    <w:uiPriority w:val="99"/>
+    <w:semiHidden/>
+    <w:unhideWhenUsed/>
+    <w:rsid w:val="001A23E0"/>
+    <w:pPr>
+      <w:spacing w:line="240" w:lineRule="auto"/>
+    </w:pPr>
+    <w:rPr>
+      <w:rFonts w:ascii="Tahoma" w:hAnsi="Tahoma" w:cs="Tahoma"/>
+      <w:sz w:val="16"/>
+      <w:szCs w:val="16"/>
+    </w:rPr>
+  </w:style>
+  <w:style w:type="character" w:customStyle="1" w:styleId="TextodegloboCar">
+    <w:name w:val="Texto de globo Car"/>
+    <w:basedOn w:val="Fuentedeprrafopredeter"/>
+    <w:link w:val="Textodeglobo"/>
+    <w:uiPriority w:val="99"/>
+    <w:semiHidden/>
+    <w:rsid w:val="001A23E0"/>
+    <w:rPr>
+      <w:rFonts w:ascii="Tahoma" w:hAnsi="Tahoma" w:cs="Tahoma"/>
+      <w:sz w:val="16"/>
+      <w:szCs w:val="16"/>
     </w:rPr>
   </w:style>
 </w:styles>

</xml_diff>

<commit_message>
Doc proyecto + Notebook
Doc proyecto: Se incluyen enlaces de consulta (facilitados por Ivy) para fine tuning Bloom
Notebook: Transformación de datos para inclusión en entrenamiento Bloom (pendiente validar funcionamiento, en construcción)
</commit_message>
<xml_diff>
--- a/doc/Documentación de proyecto.docx
+++ b/doc/Documentación de proyecto.docx
@@ -2,10 +2,7 @@
 <file path=word/document.xml><?xml version="1.0" encoding="utf-8"?>
 <w:document xmlns:wpc="http://schemas.microsoft.com/office/word/2010/wordprocessingCanvas" xmlns:mc="http://schemas.openxmlformats.org/markup-compatibility/2006" xmlns:o="urn:schemas-microsoft-com:office:office" xmlns:r="http://schemas.openxmlformats.org/officeDocument/2006/relationships" xmlns:m="http://schemas.openxmlformats.org/officeDocument/2006/math" xmlns:v="urn:schemas-microsoft-com:vml" xmlns:wp14="http://schemas.microsoft.com/office/word/2010/wordprocessingDrawing" xmlns:wp="http://schemas.openxmlformats.org/drawingml/2006/wordprocessingDrawing" xmlns:w10="urn:schemas-microsoft-com:office:word" xmlns:w="http://schemas.openxmlformats.org/wordprocessingml/2006/main" xmlns:w14="http://schemas.microsoft.com/office/word/2010/wordml" xmlns:wpg="http://schemas.microsoft.com/office/word/2010/wordprocessingGroup" xmlns:wpi="http://schemas.microsoft.com/office/word/2010/wordprocessingInk" xmlns:wne="http://schemas.microsoft.com/office/word/2006/wordml" xmlns:wps="http://schemas.microsoft.com/office/word/2010/wordprocessingShape" mc:Ignorable="w14 wp14">
   <w:body>
-    <w:p>
-      <w:bookmarkStart w:id="0" w:name="_GoBack"/>
-      <w:bookmarkEnd w:id="0"/>
-    </w:p>
+    <w:p/>
     <w:p/>
     <w:p>
       <w:pPr>
@@ -248,7 +245,7 @@
           <w:szCs w:val="21"/>
           <w:shd w:val="clear" w:color="auto" w:fill="FFFFFF"/>
         </w:rPr>
-        <w:t>Partiendo de una base en Metodología de la Investigación y Psicología, me encuentro en formación en las áreas de Inteligencia Artificial y acompañamiento a Desarrollo de habilidades</w:t>
+        <w:t>Partiendo de una base en Metodología de la Investigación y Psicología, me encuentro en formación en las áreas de Inteligencia Artificial y acompañamiento a Desarrollo de habilidades.</w:t>
       </w:r>
       <w:r>
         <w:rPr>
@@ -257,7 +254,7 @@
           <w:szCs w:val="21"/>
           <w:shd w:val="clear" w:color="auto" w:fill="FFFFFF"/>
         </w:rPr>
-        <w:t>.</w:t>
+        <w:t xml:space="preserve"> </w:t>
       </w:r>
       <w:r>
         <w:rPr>
@@ -266,7 +263,7 @@
           <w:szCs w:val="21"/>
           <w:shd w:val="clear" w:color="auto" w:fill="FFFFFF"/>
         </w:rPr>
-        <w:t xml:space="preserve"> </w:t>
+        <w:t xml:space="preserve">Entiendo la programación y la inteligencia artificial como un lenguaje de comunicación, que nos da la posibilidad de interaccionar con la tecnología. </w:t>
       </w:r>
       <w:r>
         <w:rPr>
@@ -275,7 +272,7 @@
           <w:szCs w:val="21"/>
           <w:shd w:val="clear" w:color="auto" w:fill="FFFFFF"/>
         </w:rPr>
-        <w:t xml:space="preserve">Entiendo la programación y la inteligencia artificial como un lenguaje de comunicación, que nos da la posibilidad de interaccionar con la tecnología. </w:t>
+        <w:t>Con interés en las áreas de desarrollo de personas y data</w:t>
       </w:r>
       <w:r>
         <w:rPr>
@@ -284,7 +281,7 @@
           <w:szCs w:val="21"/>
           <w:shd w:val="clear" w:color="auto" w:fill="FFFFFF"/>
         </w:rPr>
-        <w:t>Con interés</w:t>
+        <w:t xml:space="preserve">, </w:t>
       </w:r>
       <w:r>
         <w:rPr>
@@ -293,7 +290,7 @@
           <w:szCs w:val="21"/>
           <w:shd w:val="clear" w:color="auto" w:fill="FFFFFF"/>
         </w:rPr>
-        <w:t xml:space="preserve"> en las áreas de desarrollo de personas y data</w:t>
+        <w:t>busco</w:t>
       </w:r>
       <w:r>
         <w:rPr>
@@ -302,7 +299,7 @@
           <w:szCs w:val="21"/>
           <w:shd w:val="clear" w:color="auto" w:fill="FFFFFF"/>
         </w:rPr>
-        <w:t xml:space="preserve">, </w:t>
+        <w:t xml:space="preserve"> aprender mientras aportamos </w:t>
       </w:r>
       <w:r>
         <w:rPr>
@@ -311,7 +308,7 @@
           <w:szCs w:val="21"/>
           <w:shd w:val="clear" w:color="auto" w:fill="FFFFFF"/>
         </w:rPr>
-        <w:t>busco</w:t>
+        <w:t>valor participando en</w:t>
       </w:r>
       <w:r>
         <w:rPr>
@@ -320,7 +317,7 @@
           <w:szCs w:val="21"/>
           <w:shd w:val="clear" w:color="auto" w:fill="FFFFFF"/>
         </w:rPr>
-        <w:t xml:space="preserve"> aprender mientras aportamos </w:t>
+        <w:t xml:space="preserve"> proyectos con impacto social</w:t>
       </w:r>
       <w:r>
         <w:rPr>
@@ -329,24 +326,6 @@
           <w:szCs w:val="21"/>
           <w:shd w:val="clear" w:color="auto" w:fill="FFFFFF"/>
         </w:rPr>
-        <w:t>valor participando en</w:t>
-      </w:r>
-      <w:r>
-        <w:rPr>
-          <w:rFonts w:ascii="Segoe UI" w:hAnsi="Segoe UI" w:cs="Segoe UI"/>
-          <w:sz w:val="21"/>
-          <w:szCs w:val="21"/>
-          <w:shd w:val="clear" w:color="auto" w:fill="FFFFFF"/>
-        </w:rPr>
-        <w:t xml:space="preserve"> proyectos con impacto social</w:t>
-      </w:r>
-      <w:r>
-        <w:rPr>
-          <w:rFonts w:ascii="Segoe UI" w:hAnsi="Segoe UI" w:cs="Segoe UI"/>
-          <w:sz w:val="21"/>
-          <w:szCs w:val="21"/>
-          <w:shd w:val="clear" w:color="auto" w:fill="FFFFFF"/>
-        </w:rPr>
         <w:t>.</w:t>
       </w:r>
     </w:p>
@@ -377,13 +356,7 @@
         <w:t>, compatible en diferentes idiomas</w:t>
       </w:r>
       <w:r>
-        <w:t>. Y de este modo, reservar los recursos disponibles (generalmente voluntariado)</w:t>
-      </w:r>
-      <w:r>
-        <w:t xml:space="preserve"> </w:t>
-      </w:r>
-      <w:r>
-        <w:t xml:space="preserve">a tareas o casos </w:t>
+        <w:t xml:space="preserve">. Y de este modo, reservar los recursos disponibles (generalmente voluntariado) a tareas o casos </w:t>
       </w:r>
       <w:r>
         <w:t xml:space="preserve">que requieran una revisión </w:t>
@@ -1393,6 +1366,121 @@
           <w:ilvl w:val="0"/>
           <w:numId w:val="5"/>
         </w:numPr>
+      </w:pPr>
+      <w:r>
+        <w:t xml:space="preserve">A </w:t>
+      </w:r>
+      <w:proofErr w:type="spellStart"/>
+      <w:r>
+        <w:t>cosiderar</w:t>
+      </w:r>
+      <w:proofErr w:type="spellEnd"/>
+      <w:r>
+        <w:t xml:space="preserve"> para artículo y presentación, funcionamiento BLOOM:</w:t>
+      </w:r>
+    </w:p>
+    <w:p>
+      <w:hyperlink r:id="rId14" w:history="1">
+        <w:r>
+          <w:rPr>
+            <w:rStyle w:val="Hipervnculo"/>
+          </w:rPr>
+          <w:t>https://huggingface.co/docs/transformers/model_doc/bloom</w:t>
+        </w:r>
+      </w:hyperlink>
+    </w:p>
+    <w:p>
+      <w:hyperlink r:id="rId15" w:history="1">
+        <w:r>
+          <w:rPr>
+            <w:rStyle w:val="Hipervnculo"/>
+          </w:rPr>
+          <w:t>https://huggingface.co/blog/bloom-megatron-deepspeed</w:t>
+        </w:r>
+      </w:hyperlink>
+    </w:p>
+    <w:p>
+      <w:hyperlink r:id="rId16" w:history="1">
+        <w:r>
+          <w:rPr>
+            <w:rStyle w:val="Hipervnculo"/>
+          </w:rPr>
+          <w:t>https://openreview.net/forum?id=UoEw6KigkUn</w:t>
+        </w:r>
+      </w:hyperlink>
+    </w:p>
+    <w:p>
+      <w:hyperlink r:id="rId17" w:history="1">
+        <w:r>
+          <w:rPr>
+            <w:rStyle w:val="Hipervnculo"/>
+          </w:rPr>
+          <w:t>https://openreview.net/pdf?id=UoEw6KigkUn</w:t>
+        </w:r>
+      </w:hyperlink>
+    </w:p>
+    <w:p>
+      <w:hyperlink r:id="rId18" w:history="1">
+        <w:r>
+          <w:rPr>
+            <w:rStyle w:val="Hipervnculo"/>
+          </w:rPr>
+          <w:t>https://github.com/bigscience-workshop/Megatron-DeepSpeed</w:t>
+        </w:r>
+      </w:hyperlink>
+    </w:p>
+    <w:p/>
+    <w:p/>
+    <w:p>
+      <w:pPr>
+        <w:pStyle w:val="Prrafodelista"/>
+        <w:numPr>
+          <w:ilvl w:val="0"/>
+          <w:numId w:val="5"/>
+        </w:numPr>
+      </w:pPr>
+      <w:r>
+        <w:t xml:space="preserve">Idea de estructura para </w:t>
+      </w:r>
+      <w:proofErr w:type="spellStart"/>
+      <w:r>
+        <w:t>ReadMe</w:t>
+      </w:r>
+      <w:proofErr w:type="spellEnd"/>
+      <w:r>
+        <w:t xml:space="preserve"> </w:t>
+      </w:r>
+      <w:proofErr w:type="spellStart"/>
+      <w:r>
+        <w:t>github</w:t>
+      </w:r>
+      <w:proofErr w:type="spellEnd"/>
+      <w:r>
+        <w:t>:</w:t>
+      </w:r>
+    </w:p>
+    <w:p>
+      <w:hyperlink r:id="rId19" w:history="1">
+        <w:r>
+          <w:rPr>
+            <w:rStyle w:val="Hipervnculo"/>
+          </w:rPr>
+          <w:t>https://github.com/bigscience-workshop/petals</w:t>
+        </w:r>
+      </w:hyperlink>
+    </w:p>
+    <w:p>
+      <w:bookmarkStart w:id="0" w:name="_GoBack"/>
+      <w:bookmarkEnd w:id="0"/>
+    </w:p>
+    <w:p/>
+    <w:p>
+      <w:pPr>
+        <w:pStyle w:val="Prrafodelista"/>
+        <w:numPr>
+          <w:ilvl w:val="0"/>
+          <w:numId w:val="5"/>
+        </w:numPr>
         <w:rPr>
           <w:u w:val="single"/>
         </w:rPr>
@@ -1406,7 +1494,7 @@
     </w:p>
     <w:p/>
     <w:p>
-      <w:hyperlink r:id="rId14" w:history="1">
+      <w:hyperlink r:id="rId20" w:history="1">
         <w:r>
           <w:rPr>
             <w:rStyle w:val="Hipervnculo"/>
@@ -1420,7 +1508,7 @@
       <w:r>
         <w:t>El </w:t>
       </w:r>
-      <w:hyperlink r:id="rId15" w:history="1">
+      <w:hyperlink r:id="rId21" w:history="1">
         <w:r>
           <w:rPr>
             <w:rStyle w:val="Hipervnculo"/>
@@ -1440,7 +1528,7 @@
     </w:p>
     <w:p/>
     <w:p>
-      <w:hyperlink r:id="rId16" w:history="1">
+      <w:hyperlink r:id="rId22" w:history="1">
         <w:r>
           <w:rPr>
             <w:rStyle w:val="Hipervnculo"/>
@@ -1462,7 +1550,7 @@
     </w:p>
     <w:p/>
     <w:p>
-      <w:hyperlink r:id="rId17" w:history="1">
+      <w:hyperlink r:id="rId23" w:history="1">
         <w:r>
           <w:rPr>
             <w:rStyle w:val="Hipervnculo"/>
@@ -1500,7 +1588,7 @@
           <w:rStyle w:val="Hipervnculo"/>
         </w:rPr>
       </w:pPr>
-      <w:hyperlink r:id="rId18" w:anchor="page=12" w:history="1">
+      <w:hyperlink r:id="rId24" w:anchor="page=12" w:history="1">
         <w:r>
           <w:rPr>
             <w:rStyle w:val="Hipervnculo"/>
@@ -1511,7 +1599,7 @@
     </w:p>
     <w:p/>
     <w:p>
-      <w:hyperlink r:id="rId19" w:anchor="_ga=2.191202474.1084684248.1668149931-1264021629.1668149931" w:history="1">
+      <w:hyperlink r:id="rId25" w:anchor="_ga=2.191202474.1084684248.1668149931-1264021629.1668149931" w:history="1">
         <w:r>
           <w:rPr>
             <w:rStyle w:val="Hipervnculo"/>
@@ -1559,7 +1647,7 @@
     </w:p>
     <w:p/>
     <w:p>
-      <w:hyperlink r:id="rId20" w:history="1">
+      <w:hyperlink r:id="rId26" w:history="1">
         <w:r>
           <w:rPr>
             <w:rStyle w:val="Hipervnculo"/>
@@ -1570,7 +1658,7 @@
       <w:r>
         <w:t xml:space="preserve"> --&gt; Corte Internacional de Justicia. Resoluciones actualizadas, textos jurídicos. Valorar si puede ser de interés, echando un primer vistazo entiendo que se trata de resoluciones a nivel de instituciones y habría que ver si se puede bajar o si puede tener impacto a nivel de consultas individuales. Por ejemplo: </w:t>
       </w:r>
-      <w:hyperlink r:id="rId21" w:history="1">
+      <w:hyperlink r:id="rId27" w:history="1">
         <w:r>
           <w:rPr>
             <w:rStyle w:val="Hipervnculo"/>
@@ -1624,7 +1712,7 @@
           <w:color w:val="343A40"/>
         </w:rPr>
       </w:pPr>
-      <w:hyperlink r:id="rId22" w:history="1">
+      <w:hyperlink r:id="rId28" w:history="1">
         <w:r>
           <w:rPr>
             <w:rStyle w:val="Hipervnculo"/>
@@ -1787,7 +1875,7 @@
     <w:p/>
     <w:p/>
     <w:p>
-      <w:hyperlink r:id="rId23" w:history="1">
+      <w:hyperlink r:id="rId29" w:history="1">
         <w:r>
           <w:rPr>
             <w:rStyle w:val="Hipervnculo"/>
@@ -1811,7 +1899,7 @@
           <w:numId w:val="8"/>
         </w:numPr>
       </w:pPr>
-      <w:hyperlink r:id="rId24" w:history="1">
+      <w:hyperlink r:id="rId30" w:history="1">
         <w:r>
           <w:rPr>
             <w:rStyle w:val="Hipervnculo"/>
@@ -1831,7 +1919,7 @@
           <w:numId w:val="8"/>
         </w:numPr>
       </w:pPr>
-      <w:hyperlink r:id="rId25" w:anchor="_ga=2.124149898.1084684248.1668149931-1264021629.1668149931" w:history="1">
+      <w:hyperlink r:id="rId31" w:anchor="_ga=2.124149898.1084684248.1668149931-1264021629.1668149931" w:history="1">
         <w:r>
           <w:rPr>
             <w:rStyle w:val="Hipervnculo"/>
@@ -1862,7 +1950,7 @@
     </w:p>
     <w:p/>
     <w:p>
-      <w:hyperlink r:id="rId26" w:history="1">
+      <w:hyperlink r:id="rId32" w:history="1">
         <w:r>
           <w:rPr>
             <w:rStyle w:val="Hipervnculo"/>
@@ -1898,7 +1986,7 @@
           <w:numId w:val="9"/>
         </w:numPr>
       </w:pPr>
-      <w:hyperlink r:id="rId27" w:history="1">
+      <w:hyperlink r:id="rId33" w:history="1">
         <w:r>
           <w:rPr>
             <w:rStyle w:val="Hipervnculo"/>
@@ -1926,7 +2014,7 @@
     </w:p>
     <w:p/>
     <w:p>
-      <w:hyperlink r:id="rId28" w:history="1">
+      <w:hyperlink r:id="rId34" w:history="1">
         <w:r>
           <w:rPr>
             <w:rStyle w:val="Hipervnculo"/>
@@ -1959,7 +2047,7 @@
       <w:r>
         <w:t xml:space="preserve">Valorar si contactar a </w:t>
       </w:r>
-      <w:hyperlink r:id="rId29" w:tgtFrame="_blank" w:history="1">
+      <w:hyperlink r:id="rId35" w:tgtFrame="_blank" w:history="1">
         <w:r>
           <w:rPr>
             <w:rStyle w:val="Hipervnculo"/>
@@ -2199,7 +2287,7 @@
     <w:p/>
     <w:p/>
     <w:sectPr>
-      <w:headerReference w:type="default" r:id="rId30"/>
+      <w:headerReference w:type="default" r:id="rId36"/>
       <w:pgSz w:w="11909" w:h="16834"/>
       <w:pgMar w:top="1440" w:right="1440" w:bottom="1440" w:left="1440" w:header="720" w:footer="720" w:gutter="0"/>
       <w:pgNumType w:start="1"/>

</xml_diff>